<commit_message>
Remove app version specific tags from users guide
</commit_message>
<xml_diff>
--- a/docs/Z80Explorer.docx
+++ b/docs/Z80Explorer.docx
@@ -219,6 +219,31 @@
         </w:rPr>
         <w:t>Goran Devic</w:t>
       </w:r>
+    </w:p>
+    <w:p>
+      <w:pPr>
+        <w:jc w:val="center"/>
+        <w:rPr>
+          <w:sz w:val="24"/>
+          <w:szCs w:val="24"/>
+        </w:rPr>
+      </w:pPr>
+      <w:r>
+        <w:rPr>
+          <w:sz w:val="24"/>
+          <w:szCs w:val="24"/>
+        </w:rPr>
+        <w:t xml:space="preserve">Updated on </w:t>
+      </w:r>
+      <w:proofErr w:type="gramStart"/>
+      <w:r>
+        <w:rPr>
+          <w:sz w:val="24"/>
+          <w:szCs w:val="24"/>
+        </w:rPr>
+        <w:t>2025-11-07</w:t>
+      </w:r>
+      <w:proofErr w:type="gramEnd"/>
     </w:p>
     <w:p>
       <w:pPr>
@@ -315,7 +340,7 @@
             </w:rPr>
             <w:fldChar w:fldCharType="separate"/>
           </w:r>
-          <w:hyperlink w:anchor="_Toc188178816" w:history="1">
+          <w:hyperlink w:anchor="_Toc213423633" w:history="1">
             <w:r>
               <w:rPr>
                 <w:rStyle w:val="Hyperlink"/>
@@ -342,7 +367,7 @@
                 <w:noProof/>
                 <w:webHidden/>
               </w:rPr>
-              <w:instrText xml:space="preserve"> PAGEREF _Toc188178816 \h </w:instrText>
+              <w:instrText xml:space="preserve"> PAGEREF _Toc213423633 \h </w:instrText>
             </w:r>
             <w:r>
               <w:rPr>
@@ -384,7 +409,7 @@
               <w:noProof/>
             </w:rPr>
           </w:pPr>
-          <w:hyperlink w:anchor="_Toc188178817" w:history="1">
+          <w:hyperlink w:anchor="_Toc213423634" w:history="1">
             <w:r>
               <w:rPr>
                 <w:rStyle w:val="Hyperlink"/>
@@ -411,7 +436,7 @@
                 <w:noProof/>
                 <w:webHidden/>
               </w:rPr>
-              <w:instrText xml:space="preserve"> PAGEREF _Toc188178817 \h </w:instrText>
+              <w:instrText xml:space="preserve"> PAGEREF _Toc213423634 \h </w:instrText>
             </w:r>
             <w:r>
               <w:rPr>
@@ -453,7 +478,7 @@
               <w:noProof/>
             </w:rPr>
           </w:pPr>
-          <w:hyperlink w:anchor="_Toc188178818" w:history="1">
+          <w:hyperlink w:anchor="_Toc213423635" w:history="1">
             <w:r>
               <w:rPr>
                 <w:rStyle w:val="Hyperlink"/>
@@ -480,7 +505,7 @@
                 <w:noProof/>
                 <w:webHidden/>
               </w:rPr>
-              <w:instrText xml:space="preserve"> PAGEREF _Toc188178818 \h </w:instrText>
+              <w:instrText xml:space="preserve"> PAGEREF _Toc213423635 \h </w:instrText>
             </w:r>
             <w:r>
               <w:rPr>
@@ -522,7 +547,7 @@
               <w:noProof/>
             </w:rPr>
           </w:pPr>
-          <w:hyperlink w:anchor="_Toc188178819" w:history="1">
+          <w:hyperlink w:anchor="_Toc213423636" w:history="1">
             <w:r>
               <w:rPr>
                 <w:rStyle w:val="Hyperlink"/>
@@ -549,7 +574,7 @@
                 <w:noProof/>
                 <w:webHidden/>
               </w:rPr>
-              <w:instrText xml:space="preserve"> PAGEREF _Toc188178819 \h </w:instrText>
+              <w:instrText xml:space="preserve"> PAGEREF _Toc213423636 \h </w:instrText>
             </w:r>
             <w:r>
               <w:rPr>
@@ -591,7 +616,7 @@
               <w:noProof/>
             </w:rPr>
           </w:pPr>
-          <w:hyperlink w:anchor="_Toc188178820" w:history="1">
+          <w:hyperlink w:anchor="_Toc213423637" w:history="1">
             <w:r>
               <w:rPr>
                 <w:rStyle w:val="Hyperlink"/>
@@ -618,7 +643,7 @@
                 <w:noProof/>
                 <w:webHidden/>
               </w:rPr>
-              <w:instrText xml:space="preserve"> PAGEREF _Toc188178820 \h </w:instrText>
+              <w:instrText xml:space="preserve"> PAGEREF _Toc213423637 \h </w:instrText>
             </w:r>
             <w:r>
               <w:rPr>
@@ -660,7 +685,7 @@
               <w:noProof/>
             </w:rPr>
           </w:pPr>
-          <w:hyperlink w:anchor="_Toc188178821" w:history="1">
+          <w:hyperlink w:anchor="_Toc213423638" w:history="1">
             <w:r>
               <w:rPr>
                 <w:rStyle w:val="Hyperlink"/>
@@ -687,7 +712,7 @@
                 <w:noProof/>
                 <w:webHidden/>
               </w:rPr>
-              <w:instrText xml:space="preserve"> PAGEREF _Toc188178821 \h </w:instrText>
+              <w:instrText xml:space="preserve"> PAGEREF _Toc213423638 \h </w:instrText>
             </w:r>
             <w:r>
               <w:rPr>
@@ -729,7 +754,7 @@
               <w:noProof/>
             </w:rPr>
           </w:pPr>
-          <w:hyperlink w:anchor="_Toc188178822" w:history="1">
+          <w:hyperlink w:anchor="_Toc213423639" w:history="1">
             <w:r>
               <w:rPr>
                 <w:rStyle w:val="Hyperlink"/>
@@ -756,7 +781,7 @@
                 <w:noProof/>
                 <w:webHidden/>
               </w:rPr>
-              <w:instrText xml:space="preserve"> PAGEREF _Toc188178822 \h </w:instrText>
+              <w:instrText xml:space="preserve"> PAGEREF _Toc213423639 \h </w:instrText>
             </w:r>
             <w:r>
               <w:rPr>
@@ -798,7 +823,7 @@
               <w:noProof/>
             </w:rPr>
           </w:pPr>
-          <w:hyperlink w:anchor="_Toc188178823" w:history="1">
+          <w:hyperlink w:anchor="_Toc213423640" w:history="1">
             <w:r>
               <w:rPr>
                 <w:rStyle w:val="Hyperlink"/>
@@ -825,7 +850,7 @@
                 <w:noProof/>
                 <w:webHidden/>
               </w:rPr>
-              <w:instrText xml:space="preserve"> PAGEREF _Toc188178823 \h </w:instrText>
+              <w:instrText xml:space="preserve"> PAGEREF _Toc213423640 \h </w:instrText>
             </w:r>
             <w:r>
               <w:rPr>
@@ -867,7 +892,7 @@
               <w:noProof/>
             </w:rPr>
           </w:pPr>
-          <w:hyperlink w:anchor="_Toc188178824" w:history="1">
+          <w:hyperlink w:anchor="_Toc213423641" w:history="1">
             <w:r>
               <w:rPr>
                 <w:rStyle w:val="Hyperlink"/>
@@ -894,7 +919,7 @@
                 <w:noProof/>
                 <w:webHidden/>
               </w:rPr>
-              <w:instrText xml:space="preserve"> PAGEREF _Toc188178824 \h </w:instrText>
+              <w:instrText xml:space="preserve"> PAGEREF _Toc213423641 \h </w:instrText>
             </w:r>
             <w:r>
               <w:rPr>
@@ -936,7 +961,7 @@
               <w:noProof/>
             </w:rPr>
           </w:pPr>
-          <w:hyperlink w:anchor="_Toc188178825" w:history="1">
+          <w:hyperlink w:anchor="_Toc213423642" w:history="1">
             <w:r>
               <w:rPr>
                 <w:rStyle w:val="Hyperlink"/>
@@ -963,7 +988,7 @@
                 <w:noProof/>
                 <w:webHidden/>
               </w:rPr>
-              <w:instrText xml:space="preserve"> PAGEREF _Toc188178825 \h </w:instrText>
+              <w:instrText xml:space="preserve"> PAGEREF _Toc213423642 \h </w:instrText>
             </w:r>
             <w:r>
               <w:rPr>
@@ -1005,7 +1030,7 @@
               <w:noProof/>
             </w:rPr>
           </w:pPr>
-          <w:hyperlink w:anchor="_Toc188178826" w:history="1">
+          <w:hyperlink w:anchor="_Toc213423643" w:history="1">
             <w:r>
               <w:rPr>
                 <w:rStyle w:val="Hyperlink"/>
@@ -1032,7 +1057,7 @@
                 <w:noProof/>
                 <w:webHidden/>
               </w:rPr>
-              <w:instrText xml:space="preserve"> PAGEREF _Toc188178826 \h </w:instrText>
+              <w:instrText xml:space="preserve"> PAGEREF _Toc213423643 \h </w:instrText>
             </w:r>
             <w:r>
               <w:rPr>
@@ -1074,7 +1099,7 @@
               <w:noProof/>
             </w:rPr>
           </w:pPr>
-          <w:hyperlink w:anchor="_Toc188178827" w:history="1">
+          <w:hyperlink w:anchor="_Toc213423644" w:history="1">
             <w:r>
               <w:rPr>
                 <w:rStyle w:val="Hyperlink"/>
@@ -1101,7 +1126,7 @@
                 <w:noProof/>
                 <w:webHidden/>
               </w:rPr>
-              <w:instrText xml:space="preserve"> PAGEREF _Toc188178827 \h </w:instrText>
+              <w:instrText xml:space="preserve"> PAGEREF _Toc213423644 \h </w:instrText>
             </w:r>
             <w:r>
               <w:rPr>
@@ -1143,7 +1168,7 @@
               <w:noProof/>
             </w:rPr>
           </w:pPr>
-          <w:hyperlink w:anchor="_Toc188178828" w:history="1">
+          <w:hyperlink w:anchor="_Toc213423645" w:history="1">
             <w:r>
               <w:rPr>
                 <w:rStyle w:val="Hyperlink"/>
@@ -1170,7 +1195,7 @@
                 <w:noProof/>
                 <w:webHidden/>
               </w:rPr>
-              <w:instrText xml:space="preserve"> PAGEREF _Toc188178828 \h </w:instrText>
+              <w:instrText xml:space="preserve"> PAGEREF _Toc213423645 \h </w:instrText>
             </w:r>
             <w:r>
               <w:rPr>
@@ -1212,7 +1237,7 @@
               <w:noProof/>
             </w:rPr>
           </w:pPr>
-          <w:hyperlink w:anchor="_Toc188178829" w:history="1">
+          <w:hyperlink w:anchor="_Toc213423646" w:history="1">
             <w:r>
               <w:rPr>
                 <w:rStyle w:val="Hyperlink"/>
@@ -1239,7 +1264,7 @@
                 <w:noProof/>
                 <w:webHidden/>
               </w:rPr>
-              <w:instrText xml:space="preserve"> PAGEREF _Toc188178829 \h </w:instrText>
+              <w:instrText xml:space="preserve"> PAGEREF _Toc213423646 \h </w:instrText>
             </w:r>
             <w:r>
               <w:rPr>
@@ -1281,7 +1306,7 @@
               <w:noProof/>
             </w:rPr>
           </w:pPr>
-          <w:hyperlink w:anchor="_Toc188178830" w:history="1">
+          <w:hyperlink w:anchor="_Toc213423647" w:history="1">
             <w:r>
               <w:rPr>
                 <w:rStyle w:val="Hyperlink"/>
@@ -1308,7 +1333,7 @@
                 <w:noProof/>
                 <w:webHidden/>
               </w:rPr>
-              <w:instrText xml:space="preserve"> PAGEREF _Toc188178830 \h </w:instrText>
+              <w:instrText xml:space="preserve"> PAGEREF _Toc213423647 \h </w:instrText>
             </w:r>
             <w:r>
               <w:rPr>
@@ -1350,7 +1375,7 @@
               <w:noProof/>
             </w:rPr>
           </w:pPr>
-          <w:hyperlink w:anchor="_Toc188178831" w:history="1">
+          <w:hyperlink w:anchor="_Toc213423648" w:history="1">
             <w:r>
               <w:rPr>
                 <w:rStyle w:val="Hyperlink"/>
@@ -1377,7 +1402,7 @@
                 <w:noProof/>
                 <w:webHidden/>
               </w:rPr>
-              <w:instrText xml:space="preserve"> PAGEREF _Toc188178831 \h </w:instrText>
+              <w:instrText xml:space="preserve"> PAGEREF _Toc213423648 \h </w:instrText>
             </w:r>
             <w:r>
               <w:rPr>
@@ -1419,7 +1444,7 @@
               <w:noProof/>
             </w:rPr>
           </w:pPr>
-          <w:hyperlink w:anchor="_Toc188178832" w:history="1">
+          <w:hyperlink w:anchor="_Toc213423649" w:history="1">
             <w:r>
               <w:rPr>
                 <w:rStyle w:val="Hyperlink"/>
@@ -1446,7 +1471,7 @@
                 <w:noProof/>
                 <w:webHidden/>
               </w:rPr>
-              <w:instrText xml:space="preserve"> PAGEREF _Toc188178832 \h </w:instrText>
+              <w:instrText xml:space="preserve"> PAGEREF _Toc213423649 \h </w:instrText>
             </w:r>
             <w:r>
               <w:rPr>
@@ -1488,7 +1513,7 @@
               <w:noProof/>
             </w:rPr>
           </w:pPr>
-          <w:hyperlink w:anchor="_Toc188178833" w:history="1">
+          <w:hyperlink w:anchor="_Toc213423650" w:history="1">
             <w:r>
               <w:rPr>
                 <w:rStyle w:val="Hyperlink"/>
@@ -1515,7 +1540,7 @@
                 <w:noProof/>
                 <w:webHidden/>
               </w:rPr>
-              <w:instrText xml:space="preserve"> PAGEREF _Toc188178833 \h </w:instrText>
+              <w:instrText xml:space="preserve"> PAGEREF _Toc213423650 \h </w:instrText>
             </w:r>
             <w:r>
               <w:rPr>
@@ -1557,7 +1582,7 @@
               <w:noProof/>
             </w:rPr>
           </w:pPr>
-          <w:hyperlink w:anchor="_Toc188178834" w:history="1">
+          <w:hyperlink w:anchor="_Toc213423651" w:history="1">
             <w:r>
               <w:rPr>
                 <w:rStyle w:val="Hyperlink"/>
@@ -1584,7 +1609,7 @@
                 <w:noProof/>
                 <w:webHidden/>
               </w:rPr>
-              <w:instrText xml:space="preserve"> PAGEREF _Toc188178834 \h </w:instrText>
+              <w:instrText xml:space="preserve"> PAGEREF _Toc213423651 \h </w:instrText>
             </w:r>
             <w:r>
               <w:rPr>
@@ -1626,7 +1651,7 @@
               <w:noProof/>
             </w:rPr>
           </w:pPr>
-          <w:hyperlink w:anchor="_Toc188178835" w:history="1">
+          <w:hyperlink w:anchor="_Toc213423652" w:history="1">
             <w:r>
               <w:rPr>
                 <w:rStyle w:val="Hyperlink"/>
@@ -1653,7 +1678,7 @@
                 <w:noProof/>
                 <w:webHidden/>
               </w:rPr>
-              <w:instrText xml:space="preserve"> PAGEREF _Toc188178835 \h </w:instrText>
+              <w:instrText xml:space="preserve"> PAGEREF _Toc213423652 \h </w:instrText>
             </w:r>
             <w:r>
               <w:rPr>
@@ -1695,7 +1720,7 @@
               <w:noProof/>
             </w:rPr>
           </w:pPr>
-          <w:hyperlink w:anchor="_Toc188178836" w:history="1">
+          <w:hyperlink w:anchor="_Toc213423653" w:history="1">
             <w:r>
               <w:rPr>
                 <w:rStyle w:val="Hyperlink"/>
@@ -1722,7 +1747,7 @@
                 <w:noProof/>
                 <w:webHidden/>
               </w:rPr>
-              <w:instrText xml:space="preserve"> PAGEREF _Toc188178836 \h </w:instrText>
+              <w:instrText xml:space="preserve"> PAGEREF _Toc213423653 \h </w:instrText>
             </w:r>
             <w:r>
               <w:rPr>
@@ -1793,7 +1818,7 @@
           <w:szCs w:val="28"/>
         </w:rPr>
       </w:pPr>
-      <w:bookmarkStart w:id="0" w:name="_Toc188178816"/>
+      <w:bookmarkStart w:id="0" w:name="_Toc213423633"/>
       <w:r>
         <w:rPr>
           <w:sz w:val="28"/>
@@ -1891,83 +1916,6 @@
           <w:szCs w:val="24"/>
         </w:rPr>
       </w:pPr>
-      <w:r>
-        <w:rPr>
-          <w:noProof/>
-          <w:sz w:val="24"/>
-          <w:szCs w:val="24"/>
-        </w:rPr>
-        <w:t xml:space="preserve">This document </w:t>
-      </w:r>
-      <w:r>
-        <w:rPr>
-          <w:noProof/>
-          <w:sz w:val="24"/>
-          <w:szCs w:val="24"/>
-        </w:rPr>
-        <w:t xml:space="preserve">is updated to </w:t>
-      </w:r>
-      <w:r>
-        <w:rPr>
-          <w:noProof/>
-          <w:sz w:val="24"/>
-          <w:szCs w:val="24"/>
-        </w:rPr>
-        <w:t xml:space="preserve">describe version </w:t>
-      </w:r>
-      <w:r>
-        <w:rPr>
-          <w:noProof/>
-          <w:sz w:val="24"/>
-          <w:szCs w:val="24"/>
-          <w:highlight w:val="yellow"/>
-        </w:rPr>
-        <w:t>1.0</w:t>
-      </w:r>
-      <w:r>
-        <w:rPr>
-          <w:noProof/>
-          <w:sz w:val="24"/>
-          <w:szCs w:val="24"/>
-          <w:highlight w:val="yellow"/>
-        </w:rPr>
-        <w:t>6</w:t>
-      </w:r>
-      <w:r>
-        <w:rPr>
-          <w:noProof/>
-          <w:sz w:val="24"/>
-          <w:szCs w:val="24"/>
-        </w:rPr>
-        <w:t xml:space="preserve"> of the tool</w:t>
-      </w:r>
-      <w:r>
-        <w:rPr>
-          <w:noProof/>
-          <w:sz w:val="24"/>
-          <w:szCs w:val="24"/>
-        </w:rPr>
-        <w:t>.</w:t>
-      </w:r>
-      <w:r>
-        <w:rPr>
-          <w:noProof/>
-          <w:sz w:val="24"/>
-          <w:szCs w:val="24"/>
-        </w:rPr>
-        <w:t xml:space="preserve"> </w:t>
-      </w:r>
-    </w:p>
-    <w:p>
-      <w:pPr>
-        <w:rPr>
-          <w:b/>
-          <w:bCs/>
-          <w:noProof/>
-          <w:sz w:val="24"/>
-          <w:szCs w:val="24"/>
-        </w:rPr>
-      </w:pPr>
     </w:p>
     <w:p>
       <w:pPr>
@@ -1977,7 +1925,7 @@
           <w:szCs w:val="28"/>
         </w:rPr>
       </w:pPr>
-      <w:bookmarkStart w:id="1" w:name="_Toc188178817"/>
+      <w:bookmarkStart w:id="1" w:name="_Toc213423634"/>
       <w:r>
         <w:rPr>
           <w:sz w:val="28"/>
@@ -2058,7 +2006,7 @@
           <w:szCs w:val="28"/>
         </w:rPr>
       </w:pPr>
-      <w:bookmarkStart w:id="2" w:name="_Toc188178818"/>
+      <w:bookmarkStart w:id="2" w:name="_Toc213423635"/>
       <w:r>
         <w:rPr>
           <w:sz w:val="28"/>
@@ -3285,76 +3233,10 @@
           </w:p>
         </w:tc>
       </w:tr>
-    </w:tbl>
-    <w:p>
-      <w:pPr>
-        <w:spacing w:after="0"/>
-        <w:rPr>
-          <w:rFonts w:ascii="Consolas" w:hAnsi="Consolas"/>
-        </w:rPr>
-      </w:pPr>
-    </w:p>
-    <w:p>
-      <w:pPr>
-        <w:spacing w:after="0"/>
-        <w:rPr>
-          <w:sz w:val="24"/>
-          <w:szCs w:val="24"/>
-        </w:rPr>
-      </w:pPr>
-      <w:r>
-        <w:rPr>
-          <w:sz w:val="24"/>
-          <w:szCs w:val="24"/>
-        </w:rPr>
-        <w:t xml:space="preserve">Version </w:t>
-      </w:r>
-      <w:r>
-        <w:rPr>
-          <w:sz w:val="24"/>
-          <w:szCs w:val="24"/>
-          <w:highlight w:val="yellow"/>
-        </w:rPr>
-        <w:t>1.06</w:t>
-      </w:r>
-      <w:r>
-        <w:rPr>
-          <w:sz w:val="24"/>
-          <w:szCs w:val="24"/>
-        </w:rPr>
-        <w:t xml:space="preserve"> adds the following</w:t>
-      </w:r>
-      <w:r>
-        <w:rPr>
-          <w:sz w:val="24"/>
-          <w:szCs w:val="24"/>
-        </w:rPr>
-        <w:t xml:space="preserve"> keyboard hotkeys</w:t>
-      </w:r>
-      <w:r>
-        <w:rPr>
-          <w:sz w:val="24"/>
-          <w:szCs w:val="24"/>
-        </w:rPr>
-        <w:t>:</w:t>
-      </w:r>
-    </w:p>
-    <w:tbl>
-      <w:tblPr>
-        <w:tblStyle w:val="TableGrid"/>
-        <w:tblW w:w="0" w:type="auto"/>
-        <w:tblLook w:val="04A0" w:firstRow="1" w:lastRow="0" w:firstColumn="1" w:lastColumn="0" w:noHBand="0" w:noVBand="1"/>
-      </w:tblPr>
-      <w:tblGrid>
-        <w:gridCol w:w="1972"/>
-        <w:gridCol w:w="8460"/>
-      </w:tblGrid>
       <w:tr>
         <w:tc>
           <w:tcPr>
-            <w:tcW w:w="10432" w:type="dxa"/>
-            <w:gridSpan w:val="2"/>
-            <w:shd w:val="clear" w:color="auto" w:fill="D9D9D9" w:themeFill="background1" w:themeFillShade="D9"/>
+            <w:tcW w:w="1972" w:type="dxa"/>
           </w:tcPr>
           <w:p>
             <w:pPr>
@@ -3366,7 +3248,25 @@
               <w:rPr>
                 <w:rFonts w:ascii="Consolas" w:hAnsi="Consolas"/>
               </w:rPr>
-              <w:t>Image view keyboard assignments</w:t>
+              <w:t>SHIFT + X</w:t>
+            </w:r>
+          </w:p>
+        </w:tc>
+        <w:tc>
+          <w:tcPr>
+            <w:tcW w:w="8460" w:type="dxa"/>
+          </w:tcPr>
+          <w:p>
+            <w:pPr>
+              <w:rPr>
+                <w:rFonts w:ascii="Consolas" w:hAnsi="Consolas"/>
+              </w:rPr>
+            </w:pPr>
+            <w:r>
+              <w:rPr>
+                <w:rFonts w:ascii="Consolas" w:hAnsi="Consolas"/>
+              </w:rPr>
+              <w:t>When active nets are shown, toggle drawing them as full outlines vs. segmented polygons. The latter method helps visualize the nets crossing into a different layer. You will usually see a via or a buried contact connecting the two parts.</w:t>
             </w:r>
           </w:p>
         </w:tc>
@@ -3386,7 +3286,7 @@
               <w:rPr>
                 <w:rFonts w:ascii="Consolas" w:hAnsi="Consolas"/>
               </w:rPr>
-              <w:t>SHIFT + X</w:t>
+              <w:t>Z</w:t>
             </w:r>
           </w:p>
         </w:tc>
@@ -3404,25 +3304,7 @@
               <w:rPr>
                 <w:rFonts w:ascii="Consolas" w:hAnsi="Consolas"/>
               </w:rPr>
-              <w:t>When active nets are shown, toggle drawing them as full outlines vs. segmented polygons. The latter method helps visualiz</w:t>
-            </w:r>
-            <w:r>
-              <w:rPr>
-                <w:rFonts w:ascii="Consolas" w:hAnsi="Consolas"/>
-              </w:rPr>
-              <w:t>e</w:t>
-            </w:r>
-            <w:r>
-              <w:rPr>
-                <w:rFonts w:ascii="Consolas" w:hAnsi="Consolas"/>
-              </w:rPr>
-              <w:t xml:space="preserve"> the nets crossing into a different layer.</w:t>
-            </w:r>
-            <w:r>
-              <w:rPr>
-                <w:rFonts w:ascii="Consolas" w:hAnsi="Consolas"/>
-              </w:rPr>
-              <w:t xml:space="preserve"> You will usually see a via or a buried contact connecting the two parts.</w:t>
+              <w:t>When active nets are shown, toggle drawing them in reversed order. Depending on the drawing order, different nets that are crossing, or running in parallel on a different layer, may be hidden. Using this option, hidden nets can be shown above the others.</w:t>
             </w:r>
           </w:p>
         </w:tc>
@@ -3442,7 +3324,7 @@
               <w:rPr>
                 <w:rFonts w:ascii="Consolas" w:hAnsi="Consolas"/>
               </w:rPr>
-              <w:t>Z</w:t>
+              <w:t>SHIFT + Z</w:t>
             </w:r>
           </w:p>
         </w:tc>
@@ -3460,25 +3342,7 @@
               <w:rPr>
                 <w:rFonts w:ascii="Consolas" w:hAnsi="Consolas"/>
               </w:rPr>
-              <w:t xml:space="preserve">When active nets are shown, toggle drawing them in reversed order. </w:t>
-            </w:r>
-            <w:r>
-              <w:rPr>
-                <w:rFonts w:ascii="Consolas" w:hAnsi="Consolas"/>
-              </w:rPr>
-              <w:t>Depending on the drawing order, d</w:t>
-            </w:r>
-            <w:r>
-              <w:rPr>
-                <w:rFonts w:ascii="Consolas" w:hAnsi="Consolas"/>
-              </w:rPr>
-              <w:t xml:space="preserve">ifferent nets that are crossing, or running in parallel on a different layer, may be hidden. Using this option, hidden nets can be shown </w:t>
-            </w:r>
-            <w:r>
-              <w:rPr>
-                <w:rFonts w:ascii="Consolas" w:hAnsi="Consolas"/>
-              </w:rPr>
-              <w:t>above the others.</w:t>
+              <w:t>Adds to the option above (“Z”) to auto-toggle the drawing order every half a second.</w:t>
             </w:r>
           </w:p>
         </w:tc>
@@ -3498,44 +3362,6 @@
               <w:rPr>
                 <w:rFonts w:ascii="Consolas" w:hAnsi="Consolas"/>
               </w:rPr>
-              <w:t>SHIFT + Z</w:t>
-            </w:r>
-          </w:p>
-        </w:tc>
-        <w:tc>
-          <w:tcPr>
-            <w:tcW w:w="8460" w:type="dxa"/>
-          </w:tcPr>
-          <w:p>
-            <w:pPr>
-              <w:rPr>
-                <w:rFonts w:ascii="Consolas" w:hAnsi="Consolas"/>
-              </w:rPr>
-            </w:pPr>
-            <w:r>
-              <w:rPr>
-                <w:rFonts w:ascii="Consolas" w:hAnsi="Consolas"/>
-              </w:rPr>
-              <w:t>Adds to the option above (“Z”) to auto-toggle the drawing order every half a second.</w:t>
-            </w:r>
-          </w:p>
-        </w:tc>
-      </w:tr>
-      <w:tr>
-        <w:tc>
-          <w:tcPr>
-            <w:tcW w:w="1972" w:type="dxa"/>
-          </w:tcPr>
-          <w:p>
-            <w:pPr>
-              <w:rPr>
-                <w:rFonts w:ascii="Consolas" w:hAnsi="Consolas"/>
-              </w:rPr>
-            </w:pPr>
-            <w:r>
-              <w:rPr>
-                <w:rFonts w:ascii="Consolas" w:hAnsi="Consolas"/>
-              </w:rPr>
               <w:t>. (period)</w:t>
             </w:r>
           </w:p>
@@ -3562,49 +3388,19 @@
     </w:tbl>
     <w:p>
       <w:pPr>
-        <w:spacing w:after="0"/>
-        <w:rPr>
-          <w:rFonts w:ascii="Consolas" w:hAnsi="Consolas"/>
-        </w:rPr>
-      </w:pPr>
-    </w:p>
-    <w:p>
-      <w:pPr>
-        <w:rPr>
-          <w:sz w:val="24"/>
-          <w:szCs w:val="24"/>
-        </w:rPr>
-      </w:pPr>
-    </w:p>
-    <w:p>
-      <w:pPr>
-        <w:rPr>
-          <w:sz w:val="24"/>
-          <w:szCs w:val="24"/>
-        </w:rPr>
-      </w:pPr>
-      <w:r>
-        <w:rPr>
-          <w:sz w:val="24"/>
-          <w:szCs w:val="24"/>
-        </w:rPr>
-        <w:t>(</w:t>
-      </w:r>
-      <w:r>
-        <w:rPr>
-          <w:sz w:val="24"/>
-          <w:szCs w:val="24"/>
-          <w:highlight w:val="yellow"/>
-        </w:rPr>
-        <w:t>v1.06</w:t>
-      </w:r>
-      <w:r>
-        <w:rPr>
-          <w:sz w:val="24"/>
-          <w:szCs w:val="24"/>
-        </w:rPr>
-        <w:t xml:space="preserve">) </w:t>
-      </w:r>
+        <w:rPr>
+          <w:sz w:val="24"/>
+          <w:szCs w:val="24"/>
+        </w:rPr>
+      </w:pPr>
+    </w:p>
+    <w:p>
+      <w:pPr>
+        <w:rPr>
+          <w:sz w:val="24"/>
+          <w:szCs w:val="24"/>
+        </w:rPr>
+      </w:pPr>
       <w:r>
         <w:rPr>
           <w:sz w:val="24"/>
@@ -4032,53 +3828,23 @@
                 <w:sz w:val="24"/>
                 <w:szCs w:val="24"/>
               </w:rPr>
-              <w:t xml:space="preserve"> and (</w:t>
-            </w:r>
-            <w:r>
+              <w:t xml:space="preserve"> and the chip layers under the cursor.</w:t>
+            </w:r>
+          </w:p>
+          <w:p>
+            <w:pPr>
+              <w:pStyle w:val="ListParagraph"/>
               <w:rPr>
                 <w:sz w:val="24"/>
                 <w:szCs w:val="24"/>
-                <w:highlight w:val="yellow"/>
-              </w:rPr>
-              <w:t>v1.06</w:t>
-            </w:r>
+              </w:rPr>
+            </w:pPr>
             <w:r>
               <w:rPr>
                 <w:sz w:val="24"/>
                 <w:szCs w:val="24"/>
               </w:rPr>
-              <w:t>) the chip layers under the cursor.</w:t>
-            </w:r>
-          </w:p>
-          <w:p>
-            <w:pPr>
-              <w:pStyle w:val="ListParagraph"/>
-              <w:rPr>
-                <w:sz w:val="24"/>
-                <w:szCs w:val="24"/>
-              </w:rPr>
-            </w:pPr>
-            <w:r>
-              <w:rPr>
-                <w:sz w:val="24"/>
-                <w:szCs w:val="24"/>
-              </w:rPr>
-              <w:t>(</w:t>
-            </w:r>
-            <w:r>
-              <w:rPr>
-                <w:sz w:val="24"/>
-                <w:szCs w:val="24"/>
-                <w:highlight w:val="yellow"/>
-              </w:rPr>
-              <w:t>v1.06</w:t>
-            </w:r>
-            <w:r>
-              <w:rPr>
-                <w:sz w:val="24"/>
-                <w:szCs w:val="24"/>
-              </w:rPr>
-              <w:t xml:space="preserve">) Also, any currently active net and transistor (logical “1”) has its name/number in </w:t>
+              <w:t xml:space="preserve">Also, any currently active net and transistor (logical “1”) has its name/number in </w:t>
             </w:r>
             <w:r>
               <w:rPr>
@@ -4686,28 +4452,6 @@
                 <w:szCs w:val="24"/>
               </w:rPr>
             </w:pPr>
-            <w:r>
-              <w:rPr>
-                <w:sz w:val="24"/>
-                <w:szCs w:val="24"/>
-              </w:rPr>
-              <w:t>(</w:t>
-            </w:r>
-            <w:r>
-              <w:rPr>
-                <w:sz w:val="24"/>
-                <w:szCs w:val="24"/>
-                <w:highlight w:val="yellow"/>
-              </w:rPr>
-              <w:t>v1.06</w:t>
-            </w:r>
-            <w:r>
-              <w:rPr>
-                <w:sz w:val="24"/>
-                <w:szCs w:val="24"/>
-              </w:rPr>
-              <w:t xml:space="preserve">) </w:t>
-            </w:r>
             <w:r>
               <w:rPr>
                 <w:sz w:val="24"/>
@@ -5575,7 +5319,7 @@
           <w:szCs w:val="28"/>
         </w:rPr>
       </w:pPr>
-      <w:bookmarkStart w:id="3" w:name="_Toc188178819"/>
+      <w:bookmarkStart w:id="3" w:name="_Toc213423636"/>
       <w:r>
         <w:rPr>
           <w:sz w:val="28"/>
@@ -6324,7 +6068,7 @@
           <w:szCs w:val="28"/>
         </w:rPr>
       </w:pPr>
-      <w:bookmarkStart w:id="4" w:name="_Toc188178820"/>
+      <w:bookmarkStart w:id="4" w:name="_Toc213423637"/>
       <w:r>
         <w:rPr>
           <w:sz w:val="28"/>
@@ -6623,7 +6367,7 @@
           <w:szCs w:val="28"/>
         </w:rPr>
       </w:pPr>
-      <w:bookmarkStart w:id="5" w:name="_Toc188178821"/>
+      <w:bookmarkStart w:id="5" w:name="_Toc213423638"/>
       <w:r>
         <w:rPr>
           <w:sz w:val="28"/>
@@ -7030,7 +6774,7 @@
           <w:szCs w:val="28"/>
         </w:rPr>
       </w:pPr>
-      <w:bookmarkStart w:id="6" w:name="_Toc188178822"/>
+      <w:bookmarkStart w:id="6" w:name="_Toc213423639"/>
       <w:r>
         <w:rPr>
           <w:sz w:val="28"/>
@@ -8353,7 +8097,7 @@
       <w:pPr>
         <w:pStyle w:val="Heading2"/>
       </w:pPr>
-      <w:bookmarkStart w:id="7" w:name="_Toc188178823"/>
+      <w:bookmarkStart w:id="7" w:name="_Toc213423640"/>
       <w:r>
         <w:t>Schematic View</w:t>
       </w:r>
@@ -8817,7 +8561,7 @@
           <w:szCs w:val="28"/>
         </w:rPr>
       </w:pPr>
-      <w:bookmarkStart w:id="8" w:name="_Toc188178824"/>
+      <w:bookmarkStart w:id="8" w:name="_Toc213423641"/>
       <w:r>
         <w:rPr>
           <w:sz w:val="28"/>
@@ -9444,22 +9188,7 @@
           <w:sz w:val="24"/>
           <w:szCs w:val="24"/>
         </w:rPr>
-        <w:t>(</w:t>
-      </w:r>
-      <w:r>
-        <w:rPr>
-          <w:sz w:val="24"/>
-          <w:szCs w:val="24"/>
-          <w:highlight w:val="yellow"/>
-        </w:rPr>
-        <w:t>v1.06</w:t>
-      </w:r>
-      <w:r>
-        <w:rPr>
-          <w:sz w:val="24"/>
-          <w:szCs w:val="24"/>
-        </w:rPr>
-        <w:t xml:space="preserve">) You can place one of the cursors ahead of the signals, and as you step the execution, when the signals reach the cursor, the pane will auto-scroll to the left, leaving the signals in sight. Easier to show than describe, here you can see the leading edge of the execution </w:t>
+        <w:t xml:space="preserve">You can place one of the cursors ahead of the signals, and as you step the execution, when the signals reach the cursor, the pane will auto-scroll to the left, leaving the signals in sight. Easier to show than describe, here you can see the leading edge of the execution </w:t>
       </w:r>
       <w:r>
         <w:rPr>
@@ -11108,7 +10837,7 @@
       <w:pPr>
         <w:pStyle w:val="Heading2"/>
       </w:pPr>
-      <w:bookmarkStart w:id="9" w:name="_Toc188178825"/>
+      <w:bookmarkStart w:id="9" w:name="_Toc213423642"/>
       <w:r>
         <w:t>Sim Monitor</w:t>
       </w:r>
@@ -11481,7 +11210,7 @@
           <w:szCs w:val="28"/>
         </w:rPr>
       </w:pPr>
-      <w:bookmarkStart w:id="10" w:name="_Toc188178826"/>
+      <w:bookmarkStart w:id="10" w:name="_Toc213423643"/>
       <w:r>
         <w:rPr>
           <w:sz w:val="28"/>
@@ -11837,22 +11566,7 @@
           <w:sz w:val="24"/>
           <w:szCs w:val="24"/>
         </w:rPr>
-        <w:t>(</w:t>
-      </w:r>
-      <w:r>
-        <w:rPr>
-          <w:sz w:val="24"/>
-          <w:szCs w:val="24"/>
-          <w:highlight w:val="yellow"/>
-        </w:rPr>
-        <w:t>v1.06</w:t>
-      </w:r>
-      <w:r>
-        <w:rPr>
-          <w:sz w:val="24"/>
-          <w:szCs w:val="24"/>
-        </w:rPr>
-        <w:t>) As you start defining a bus, you will see the total number of nets selected up to this point and the order of nets. This will help you create a bus faster.</w:t>
+        <w:t>As you start defining a bus, you will see the total number of nets selected up to this point and the order of nets. This will help you create a bus faster.</w:t>
       </w:r>
       <w:r>
         <w:rPr>
@@ -11905,7 +11619,7 @@
           <w:szCs w:val="28"/>
         </w:rPr>
       </w:pPr>
-      <w:bookmarkStart w:id="11" w:name="_Toc188178827"/>
+      <w:bookmarkStart w:id="11" w:name="_Toc213423644"/>
       <w:r>
         <w:rPr>
           <w:sz w:val="28"/>
@@ -12550,7 +12264,7 @@
           <w:szCs w:val="28"/>
         </w:rPr>
       </w:pPr>
-      <w:bookmarkStart w:id="12" w:name="_Toc188178828"/>
+      <w:bookmarkStart w:id="12" w:name="_Toc213423645"/>
       <w:r>
         <w:rPr>
           <w:sz w:val="28"/>
@@ -12985,28 +12699,6 @@
           <w:sz w:val="24"/>
           <w:szCs w:val="24"/>
         </w:rPr>
-        <w:t>(</w:t>
-      </w:r>
-      <w:r>
-        <w:rPr>
-          <w:sz w:val="24"/>
-          <w:szCs w:val="24"/>
-          <w:highlight w:val="yellow"/>
-        </w:rPr>
-        <w:t>v1.06</w:t>
-      </w:r>
-      <w:r>
-        <w:rPr>
-          <w:sz w:val="24"/>
-          <w:szCs w:val="24"/>
-        </w:rPr>
-        <w:t xml:space="preserve">) </w:t>
-      </w:r>
-      <w:r>
-        <w:rPr>
-          <w:sz w:val="24"/>
-          <w:szCs w:val="24"/>
-        </w:rPr>
         <w:t>The “</w:t>
       </w:r>
       <w:r>
@@ -13170,7 +12862,7 @@
           <w:szCs w:val="28"/>
         </w:rPr>
       </w:pPr>
-      <w:bookmarkStart w:id="13" w:name="_Toc188178829"/>
+      <w:bookmarkStart w:id="13" w:name="_Toc213423646"/>
       <w:r>
         <w:rPr>
           <w:sz w:val="28"/>
@@ -13867,22 +13559,7 @@
           <w:sz w:val="24"/>
           <w:szCs w:val="24"/>
         </w:rPr>
-        <w:t>(</w:t>
-      </w:r>
-      <w:r>
-        <w:rPr>
-          <w:sz w:val="24"/>
-          <w:szCs w:val="24"/>
-          <w:highlight w:val="yellow"/>
-        </w:rPr>
-        <w:t>v1.06</w:t>
-      </w:r>
-      <w:r>
-        <w:rPr>
-          <w:sz w:val="24"/>
-          <w:szCs w:val="24"/>
-        </w:rPr>
-        <w:t>) Several keyboard shortcuts related to running a simulation are defined in “init.js”:</w:t>
+        <w:t>Several keyboard shortcuts related to running a simulation are defined in “init.js”:</w:t>
       </w:r>
     </w:p>
     <w:tbl>
@@ -14142,7 +13819,7 @@
           <w:szCs w:val="28"/>
         </w:rPr>
       </w:pPr>
-      <w:bookmarkStart w:id="14" w:name="_Toc188178830"/>
+      <w:bookmarkStart w:id="14" w:name="_Toc213423647"/>
       <w:r>
         <w:rPr>
           <w:sz w:val="28"/>
@@ -17216,7 +16893,7 @@
           <w:szCs w:val="28"/>
         </w:rPr>
       </w:pPr>
-      <w:bookmarkStart w:id="15" w:name="_Toc188178831"/>
+      <w:bookmarkStart w:id="15" w:name="_Toc213423648"/>
       <w:r>
         <w:rPr>
           <w:sz w:val="28"/>
@@ -19150,18 +18827,6 @@
               </w:rPr>
             </w:pPr>
             <w:r>
-              <w:t>(</w:t>
-            </w:r>
-            <w:r>
-              <w:rPr>
-                <w:highlight w:val="yellow"/>
-              </w:rPr>
-              <w:t>v1.06</w:t>
-            </w:r>
-            <w:r>
-              <w:t xml:space="preserve">) </w:t>
-            </w:r>
-            <w:r>
               <w:rPr>
                 <w:rFonts w:ascii="Consolas" w:hAnsi="Consolas" w:cstheme="minorHAnsi"/>
                 <w:color w:val="000000"/>
@@ -21584,7 +21249,7 @@
           <w:szCs w:val="28"/>
         </w:rPr>
       </w:pPr>
-      <w:bookmarkStart w:id="16" w:name="_Toc188178832"/>
+      <w:bookmarkStart w:id="16" w:name="_Toc213423649"/>
       <w:r>
         <w:rPr>
           <w:sz w:val="28"/>
@@ -22166,7 +21831,7 @@
           <w:szCs w:val="28"/>
         </w:rPr>
       </w:pPr>
-      <w:bookmarkStart w:id="17" w:name="_Toc188178833"/>
+      <w:bookmarkStart w:id="17" w:name="_Toc213423650"/>
       <w:r>
         <w:rPr>
           <w:sz w:val="28"/>
@@ -22826,7 +22491,7 @@
           <w:szCs w:val="28"/>
         </w:rPr>
       </w:pPr>
-      <w:bookmarkStart w:id="18" w:name="_Toc188178834"/>
+      <w:bookmarkStart w:id="18" w:name="_Toc213423651"/>
       <w:r>
         <w:rPr>
           <w:sz w:val="28"/>
@@ -22988,7 +22653,7 @@
           <w:szCs w:val="28"/>
         </w:rPr>
       </w:pPr>
-      <w:bookmarkStart w:id="19" w:name="_Toc188178835"/>
+      <w:bookmarkStart w:id="19" w:name="_Toc213423652"/>
       <w:r>
         <w:rPr>
           <w:sz w:val="28"/>
@@ -23175,7 +22840,7 @@
           <w:szCs w:val="28"/>
         </w:rPr>
       </w:pPr>
-      <w:bookmarkStart w:id="20" w:name="_Toc188178836"/>
+      <w:bookmarkStart w:id="20" w:name="_Toc213423653"/>
       <w:r>
         <w:rPr>
           <w:sz w:val="28"/>

</xml_diff>